<commit_message>
Removed js sanity check, updated resume
</commit_message>
<xml_diff>
--- a/public/files/resume.docx
+++ b/public/files/resume.docx
@@ -9,7 +9,7 @@
           <w:tab w:val="right" w:pos="9360"/>
         </w:tabs>
         <w:rPr>
-          <w:rFonts w:ascii="Heiti TC Medium" w:eastAsia="Heiti TC Medium" w:hAnsi="Heiti TC Medium" w:hint="eastAsia"/>
+          <w:rFonts w:ascii="Heiti TC Medium" w:eastAsia="Heiti TC Medium" w:hAnsi="Heiti TC Medium"/>
           <w:b/>
           <w:sz w:val="22"/>
         </w:rPr>
@@ -372,7 +372,7 @@
           <w:tab w:val="right" w:pos="9360"/>
         </w:tabs>
         <w:rPr>
-          <w:rFonts w:ascii="Heiti TC Medium" w:eastAsia="Heiti TC Medium" w:hAnsi="Heiti TC Medium" w:hint="eastAsia"/>
+          <w:rFonts w:ascii="Heiti TC Medium" w:eastAsia="Heiti TC Medium" w:hAnsi="Heiti TC Medium"/>
           <w:b/>
           <w:sz w:val="22"/>
         </w:rPr>
@@ -663,7 +663,6 @@
           <w:sz w:val="20"/>
         </w:rPr>
       </w:pPr>
-      <w:proofErr w:type="gramStart"/>
       <w:r>
         <w:rPr>
           <w:rFonts w:ascii="Seravek Light" w:hAnsi="Seravek Light"/>
@@ -692,7 +691,6 @@
         </w:rPr>
         <w:t>.</w:t>
       </w:r>
-      <w:proofErr w:type="gramEnd"/>
       <w:r>
         <w:rPr>
           <w:rFonts w:ascii="Seravek Light" w:hAnsi="Seravek Light"/>
@@ -738,6 +736,38 @@
           <w:rFonts w:ascii="Seravek Light" w:hAnsi="Seravek Light"/>
           <w:sz w:val="20"/>
         </w:rPr>
+        <w:t>MongoDB</w:t>
+      </w:r>
+      <w:proofErr w:type="spellEnd"/>
+      <w:r>
+        <w:rPr>
+          <w:rFonts w:ascii="Seravek Light" w:hAnsi="Seravek Light"/>
+          <w:sz w:val="20"/>
+        </w:rPr>
+        <w:t xml:space="preserve">, </w:t>
+      </w:r>
+      <w:proofErr w:type="spellStart"/>
+      <w:r>
+        <w:rPr>
+          <w:rFonts w:ascii="Seravek Light" w:hAnsi="Seravek Light"/>
+          <w:sz w:val="20"/>
+        </w:rPr>
+        <w:t>Express.js</w:t>
+      </w:r>
+      <w:proofErr w:type="spellEnd"/>
+      <w:r>
+        <w:rPr>
+          <w:rFonts w:ascii="Seravek Light" w:hAnsi="Seravek Light"/>
+          <w:sz w:val="20"/>
+        </w:rPr>
+        <w:t xml:space="preserve">, </w:t>
+      </w:r>
+      <w:proofErr w:type="spellStart"/>
+      <w:r>
+        <w:rPr>
+          <w:rFonts w:ascii="Seravek Light" w:hAnsi="Seravek Light"/>
+          <w:sz w:val="20"/>
+        </w:rPr>
         <w:t>Node.js</w:t>
       </w:r>
       <w:proofErr w:type="spellEnd"/>
@@ -746,23 +776,14 @@
           <w:rFonts w:ascii="Seravek Light" w:hAnsi="Seravek Light"/>
           <w:sz w:val="20"/>
         </w:rPr>
-        <w:t xml:space="preserve">, Express, </w:t>
-      </w:r>
-      <w:proofErr w:type="spellStart"/>
-      <w:r>
-        <w:rPr>
-          <w:rFonts w:ascii="Seravek Light" w:hAnsi="Seravek Light"/>
-          <w:sz w:val="20"/>
-        </w:rPr>
-        <w:t>MongoDB</w:t>
-      </w:r>
-      <w:proofErr w:type="spellEnd"/>
-      <w:r>
-        <w:rPr>
-          <w:rFonts w:ascii="Seravek Light" w:hAnsi="Seravek Light"/>
-          <w:sz w:val="20"/>
-        </w:rPr>
-        <w:t>, Bootstrap</w:t>
+        <w:t>,</w:t>
+      </w:r>
+      <w:r>
+        <w:rPr>
+          <w:rFonts w:ascii="Seravek Light" w:hAnsi="Seravek Light"/>
+          <w:sz w:val="20"/>
+        </w:rPr>
+        <w:t xml:space="preserve"> Bootstrap</w:t>
       </w:r>
     </w:p>
     <w:p>
@@ -1002,7 +1023,14 @@
           <w:rFonts w:ascii="Seravek Light" w:hAnsi="Seravek Light"/>
           <w:sz w:val="20"/>
         </w:rPr>
-        <w:t xml:space="preserve">, Google Maps API, </w:t>
+        <w:t>,</w:t>
+      </w:r>
+      <w:r>
+        <w:rPr>
+          <w:rFonts w:ascii="Seravek Light" w:hAnsi="Seravek Light"/>
+          <w:sz w:val="20"/>
+        </w:rPr>
+        <w:t xml:space="preserve"> </w:t>
       </w:r>
       <w:proofErr w:type="spellStart"/>
       <w:r>
@@ -1010,6 +1038,29 @@
           <w:rFonts w:ascii="Seravek Light" w:hAnsi="Seravek Light"/>
           <w:sz w:val="20"/>
         </w:rPr>
+        <w:t>PostgreSQL</w:t>
+      </w:r>
+      <w:proofErr w:type="spellEnd"/>
+      <w:r>
+        <w:rPr>
+          <w:rFonts w:ascii="Seravek Light" w:hAnsi="Seravek Light"/>
+          <w:sz w:val="20"/>
+        </w:rPr>
+        <w:t xml:space="preserve"> database,</w:t>
+      </w:r>
+      <w:r>
+        <w:rPr>
+          <w:rFonts w:ascii="Seravek Light" w:hAnsi="Seravek Light"/>
+          <w:sz w:val="20"/>
+        </w:rPr>
+        <w:t xml:space="preserve"> Google Maps API, </w:t>
+      </w:r>
+      <w:proofErr w:type="spellStart"/>
+      <w:r>
+        <w:rPr>
+          <w:rFonts w:ascii="Seravek Light" w:hAnsi="Seravek Light"/>
+          <w:sz w:val="20"/>
+        </w:rPr>
         <w:t>GoQR</w:t>
       </w:r>
       <w:proofErr w:type="spellEnd"/>
@@ -1026,6 +1077,13 @@
           <w:sz w:val="20"/>
         </w:rPr>
         <w:t>, Bootstrap</w:t>
+      </w:r>
+      <w:r>
+        <w:rPr>
+          <w:rFonts w:ascii="Seravek Light" w:hAnsi="Seravek Light"/>
+          <w:sz w:val="20"/>
+        </w:rPr>
+        <w:t>, Capybara</w:t>
       </w:r>
     </w:p>
     <w:p>
@@ -1064,6 +1122,13 @@
           <w:rFonts w:ascii="Seravek Light" w:hAnsi="Seravek Light"/>
           <w:sz w:val="20"/>
         </w:rPr>
+        <w:t xml:space="preserve">Product management, </w:t>
+      </w:r>
+      <w:r>
+        <w:rPr>
+          <w:rFonts w:ascii="Seravek Light" w:hAnsi="Seravek Light"/>
+          <w:sz w:val="20"/>
+        </w:rPr>
         <w:t>3</w:t>
       </w:r>
       <w:r>
@@ -1079,7 +1144,21 @@
           <w:rFonts w:ascii="Seravek Light" w:hAnsi="Seravek Light"/>
           <w:sz w:val="20"/>
         </w:rPr>
-        <w:t xml:space="preserve"> Party API integration, Database creation/management, Mobile-first front-end development</w:t>
+        <w:t xml:space="preserve"> Party API integration, Database creation/management,</w:t>
+      </w:r>
+      <w:r>
+        <w:rPr>
+          <w:rFonts w:ascii="Seravek Light" w:hAnsi="Seravek Light"/>
+          <w:sz w:val="20"/>
+        </w:rPr>
+        <w:t xml:space="preserve"> Pair programming, </w:t>
+      </w:r>
+      <w:r>
+        <w:rPr>
+          <w:rFonts w:ascii="Seravek Light" w:hAnsi="Seravek Light"/>
+          <w:sz w:val="20"/>
+        </w:rPr>
+        <w:t>Mobile-first front-end development</w:t>
       </w:r>
     </w:p>
     <w:p>
@@ -1188,6 +1267,13 @@
         </w:rPr>
         <w:t>Web-based blood donation/collections system. Donors no longer need to have multiple accounts for multiple organizations. With one record following the donor, duplicative forms are a thing of the past</w:t>
       </w:r>
+      <w:r>
+        <w:rPr>
+          <w:rFonts w:ascii="Seravek Light" w:hAnsi="Seravek Light"/>
+          <w:sz w:val="20"/>
+        </w:rPr>
+        <w:t>.</w:t>
+      </w:r>
     </w:p>
     <w:p>
       <w:pPr>
@@ -1234,7 +1320,37 @@
           <w:rFonts w:ascii="Seravek Light" w:hAnsi="Seravek Light"/>
           <w:sz w:val="20"/>
         </w:rPr>
-        <w:t>, Bootstrap</w:t>
+        <w:t xml:space="preserve">, </w:t>
+      </w:r>
+      <w:r>
+        <w:rPr>
+          <w:rFonts w:ascii="Seravek Light" w:hAnsi="Seravek Light"/>
+          <w:sz w:val="20"/>
+        </w:rPr>
+        <w:t xml:space="preserve"> </w:t>
+      </w:r>
+      <w:proofErr w:type="spellStart"/>
+      <w:r>
+        <w:rPr>
+          <w:rFonts w:ascii="Seravek Light" w:hAnsi="Seravek Light"/>
+          <w:sz w:val="20"/>
+        </w:rPr>
+        <w:t>PostgreSQL</w:t>
+      </w:r>
+      <w:proofErr w:type="spellEnd"/>
+      <w:r>
+        <w:rPr>
+          <w:rFonts w:ascii="Seravek Light" w:hAnsi="Seravek Light"/>
+          <w:sz w:val="20"/>
+        </w:rPr>
+        <w:t xml:space="preserve"> database, </w:t>
+      </w:r>
+      <w:r>
+        <w:rPr>
+          <w:rFonts w:ascii="Seravek Light" w:hAnsi="Seravek Light"/>
+          <w:sz w:val="20"/>
+        </w:rPr>
+        <w:t>Bootstrap</w:t>
       </w:r>
     </w:p>
     <w:p>
@@ -1266,7 +1382,35 @@
           <w:rFonts w:ascii="Seravek Light" w:hAnsi="Seravek Light"/>
           <w:sz w:val="20"/>
         </w:rPr>
-        <w:t xml:space="preserve"> Wire-framing, database creation, Implement data validation for different user-types, front-end </w:t>
+        <w:t xml:space="preserve"> Wire-framing, D</w:t>
+      </w:r>
+      <w:r>
+        <w:rPr>
+          <w:rFonts w:ascii="Seravek Light" w:hAnsi="Seravek Light"/>
+          <w:sz w:val="20"/>
+        </w:rPr>
+        <w:t>atabase creation, Implement</w:t>
+      </w:r>
+      <w:r>
+        <w:rPr>
+          <w:rFonts w:ascii="Seravek Light" w:hAnsi="Seravek Light"/>
+          <w:sz w:val="20"/>
+        </w:rPr>
+        <w:t>ation of multiple</w:t>
+      </w:r>
+      <w:r>
+        <w:rPr>
+          <w:rFonts w:ascii="Seravek Light" w:hAnsi="Seravek Light"/>
+          <w:sz w:val="20"/>
+        </w:rPr>
+        <w:t xml:space="preserve"> user-types, </w:t>
+      </w:r>
+      <w:r>
+        <w:rPr>
+          <w:rFonts w:ascii="Seravek Light" w:hAnsi="Seravek Light"/>
+          <w:sz w:val="20"/>
+        </w:rPr>
+        <w:t>Mobile-first front-end development</w:t>
       </w:r>
     </w:p>
     <w:p>
@@ -1282,7 +1426,7 @@
       <w:pPr>
         <w:ind w:right="720"/>
         <w:rPr>
-          <w:rFonts w:ascii="Heiti TC Medium" w:eastAsia="Heiti TC Medium" w:hAnsi="Heiti TC Medium" w:hint="eastAsia"/>
+          <w:rFonts w:ascii="Heiti TC Medium" w:eastAsia="Heiti TC Medium" w:hAnsi="Heiti TC Medium"/>
           <w:b/>
           <w:sz w:val="22"/>
         </w:rPr>
@@ -1911,17 +2055,17 @@
     <w:p>
       <w:pPr>
         <w:rPr>
+          <w:rFonts w:ascii="Heiti TC Medium" w:eastAsia="Heiti TC Medium" w:hAnsi="Heiti TC Medium"/>
+          <w:b/>
+          <w:sz w:val="22"/>
+        </w:rPr>
+      </w:pPr>
+      <w:r>
+        <w:rPr>
           <w:rFonts w:ascii="Heiti TC Medium" w:eastAsia="Heiti TC Medium" w:hAnsi="Heiti TC Medium" w:hint="eastAsia"/>
           <w:b/>
           <w:sz w:val="22"/>
         </w:rPr>
-      </w:pPr>
-      <w:r>
-        <w:rPr>
-          <w:rFonts w:ascii="Heiti TC Medium" w:eastAsia="Heiti TC Medium" w:hAnsi="Heiti TC Medium" w:hint="eastAsia"/>
-          <w:b/>
-          <w:sz w:val="22"/>
-        </w:rPr>
         <w:t>Education:</w:t>
       </w:r>
     </w:p>
@@ -1989,23 +2133,7 @@
           <w:rFonts w:ascii="Seravek Light" w:hAnsi="Seravek Light"/>
           <w:sz w:val="20"/>
         </w:rPr>
-        <w:t xml:space="preserve">Foreign Languages: English (Native), French (Fluent), </w:t>
-      </w:r>
-      <w:proofErr w:type="gramStart"/>
-      <w:r>
-        <w:rPr>
-          <w:rFonts w:ascii="Seravek Light" w:hAnsi="Seravek Light"/>
-          <w:sz w:val="20"/>
-        </w:rPr>
-        <w:t>Italian</w:t>
-      </w:r>
-      <w:proofErr w:type="gramEnd"/>
-      <w:r>
-        <w:rPr>
-          <w:rFonts w:ascii="Seravek Light" w:hAnsi="Seravek Light"/>
-          <w:sz w:val="20"/>
-        </w:rPr>
-        <w:t xml:space="preserve"> (Conversational)</w:t>
+        <w:t>Foreign Languages: English (Native), French (Fluent), Italian (Conversational)</w:t>
       </w:r>
     </w:p>
     <w:sectPr>
@@ -2070,7 +2198,7 @@
       </w:tabs>
       <w:jc w:val="center"/>
       <w:rPr>
-        <w:rFonts w:ascii="Heiti TC Light" w:eastAsia="Heiti TC Light" w:hAnsi="Heiti TC Light" w:hint="eastAsia"/>
+        <w:rFonts w:ascii="Heiti TC Light" w:eastAsia="Heiti TC Light" w:hAnsi="Heiti TC Light"/>
         <w:sz w:val="36"/>
       </w:rPr>
     </w:pPr>
@@ -3826,7 +3954,7 @@
 </file>
 
 <file path=customXml/itemProps1.xml><?xml version="1.0" encoding="utf-8"?>
-<ds:datastoreItem xmlns:ds="http://schemas.openxmlformats.org/officeDocument/2006/customXml" ds:itemID="{CD3C9BF0-A6EB-C340-B430-136DC43937D0}">
+<ds:datastoreItem xmlns:ds="http://schemas.openxmlformats.org/officeDocument/2006/customXml" ds:itemID="{E88A5E55-EEE7-3243-985C-01F981E0F7CE}">
   <ds:schemaRefs>
     <ds:schemaRef ds:uri="http://schemas.openxmlformats.org/officeDocument/2006/bibliography"/>
   </ds:schemaRefs>

</xml_diff>

<commit_message>
updated resume to include portfolio and new language
</commit_message>
<xml_diff>
--- a/public/files/resume.docx
+++ b/public/files/resume.docx
@@ -56,28 +56,28 @@
         <w:ind w:right="-180"/>
         <w:rPr>
           <w:rFonts w:ascii="Seravek Light" w:hAnsi="Seravek Light"/>
-          <w:sz w:val="20"/>
+          <w:sz w:val="18"/>
         </w:rPr>
       </w:pPr>
       <w:r>
         <w:rPr>
           <w:rFonts w:ascii="Seravek Light" w:hAnsi="Seravek Light"/>
           <w:b/>
-          <w:sz w:val="20"/>
+          <w:sz w:val="18"/>
         </w:rPr>
         <w:t>Languages</w:t>
       </w:r>
       <w:r>
         <w:rPr>
           <w:rFonts w:ascii="Seravek Light" w:hAnsi="Seravek Light"/>
-          <w:sz w:val="20"/>
+          <w:sz w:val="18"/>
         </w:rPr>
         <w:t>:</w:t>
       </w:r>
       <w:r>
         <w:rPr>
           <w:rFonts w:ascii="Seravek Light" w:hAnsi="Seravek Light"/>
-          <w:sz w:val="20"/>
+          <w:sz w:val="18"/>
         </w:rPr>
         <w:tab/>
         <w:t>HTML5,</w:t>
@@ -85,16 +85,30 @@
       <w:r>
         <w:rPr>
           <w:rFonts w:ascii="Seravek Light" w:hAnsi="Seravek Light"/>
-          <w:sz w:val="20"/>
+          <w:sz w:val="18"/>
         </w:rPr>
         <w:t xml:space="preserve"> CSS, </w:t>
       </w:r>
       <w:r>
         <w:rPr>
           <w:rFonts w:ascii="Seravek Light" w:hAnsi="Seravek Light"/>
-          <w:sz w:val="20"/>
-        </w:rPr>
-        <w:t>JavaScript, Ruby, SQL</w:t>
+          <w:sz w:val="18"/>
+        </w:rPr>
+        <w:t>JavaScript, Ruby</w:t>
+      </w:r>
+      <w:r>
+        <w:rPr>
+          <w:rFonts w:ascii="Seravek Light" w:hAnsi="Seravek Light"/>
+          <w:sz w:val="18"/>
+        </w:rPr>
+        <w:t>, Python</w:t>
+      </w:r>
+      <w:r>
+        <w:rPr>
+          <w:rFonts w:ascii="Seravek Light" w:hAnsi="Seravek Light"/>
+          <w:sz w:val="18"/>
+        </w:rPr>
+        <w:t>, SQL</w:t>
       </w:r>
     </w:p>
     <w:p>
@@ -105,38 +119,69 @@
         <w:ind w:right="-180"/>
         <w:rPr>
           <w:rFonts w:ascii="Seravek Light" w:hAnsi="Seravek Light"/>
-          <w:sz w:val="20"/>
+          <w:sz w:val="18"/>
         </w:rPr>
       </w:pPr>
       <w:r>
         <w:rPr>
           <w:rFonts w:ascii="Seravek Light" w:hAnsi="Seravek Light"/>
           <w:b/>
-          <w:sz w:val="20"/>
+          <w:sz w:val="18"/>
         </w:rPr>
         <w:t>Frameworks</w:t>
       </w:r>
       <w:r>
         <w:rPr>
           <w:rFonts w:ascii="Seravek Light" w:hAnsi="Seravek Light"/>
-          <w:sz w:val="20"/>
+          <w:sz w:val="18"/>
         </w:rPr>
         <w:t>:</w:t>
       </w:r>
       <w:r>
         <w:rPr>
           <w:rFonts w:ascii="Seravek Light" w:hAnsi="Seravek Light"/>
-          <w:sz w:val="20"/>
+          <w:sz w:val="18"/>
         </w:rPr>
         <w:tab/>
-        <w:t>Node.js, E</w:t>
-      </w:r>
-      <w:r>
-        <w:rPr>
-          <w:rFonts w:ascii="Seravek Light" w:hAnsi="Seravek Light"/>
-          <w:sz w:val="20"/>
-        </w:rPr>
-        <w:t>xpress.js, Rails</w:t>
+      </w:r>
+      <w:proofErr w:type="spellStart"/>
+      <w:r>
+        <w:rPr>
+          <w:rFonts w:ascii="Seravek Light" w:hAnsi="Seravek Light"/>
+          <w:sz w:val="18"/>
+        </w:rPr>
+        <w:t>Node.js</w:t>
+      </w:r>
+      <w:proofErr w:type="spellEnd"/>
+      <w:r>
+        <w:rPr>
+          <w:rFonts w:ascii="Seravek Light" w:hAnsi="Seravek Light"/>
+          <w:sz w:val="18"/>
+        </w:rPr>
+        <w:t xml:space="preserve">, </w:t>
+      </w:r>
+      <w:proofErr w:type="spellStart"/>
+      <w:r>
+        <w:rPr>
+          <w:rFonts w:ascii="Seravek Light" w:hAnsi="Seravek Light"/>
+          <w:sz w:val="18"/>
+        </w:rPr>
+        <w:t>E</w:t>
+      </w:r>
+      <w:r>
+        <w:rPr>
+          <w:rFonts w:ascii="Seravek Light" w:hAnsi="Seravek Light"/>
+          <w:sz w:val="18"/>
+        </w:rPr>
+        <w:t>xpress.js</w:t>
+      </w:r>
+      <w:proofErr w:type="spellEnd"/>
+      <w:r>
+        <w:rPr>
+          <w:rFonts w:ascii="Seravek Light" w:hAnsi="Seravek Light"/>
+          <w:sz w:val="18"/>
+        </w:rPr>
+        <w:t>, Rails</w:t>
       </w:r>
     </w:p>
     <w:p>
@@ -147,31 +192,46 @@
         <w:ind w:right="-180"/>
         <w:rPr>
           <w:rFonts w:ascii="Seravek Light" w:hAnsi="Seravek Light"/>
-          <w:sz w:val="20"/>
+          <w:sz w:val="18"/>
         </w:rPr>
       </w:pPr>
       <w:r>
         <w:rPr>
           <w:rFonts w:ascii="Seravek Light" w:hAnsi="Seravek Light"/>
           <w:b/>
-          <w:sz w:val="20"/>
+          <w:sz w:val="18"/>
         </w:rPr>
         <w:t>Libraries</w:t>
       </w:r>
       <w:r>
         <w:rPr>
           <w:rFonts w:ascii="Seravek Light" w:hAnsi="Seravek Light"/>
-          <w:sz w:val="20"/>
+          <w:sz w:val="18"/>
         </w:rPr>
         <w:t xml:space="preserve">: </w:t>
       </w:r>
       <w:r>
         <w:rPr>
           <w:rFonts w:ascii="Seravek Light" w:hAnsi="Seravek Light"/>
-          <w:sz w:val="20"/>
+          <w:sz w:val="18"/>
         </w:rPr>
         <w:tab/>
-        <w:t>jQuery, Bootstrap</w:t>
+      </w:r>
+      <w:proofErr w:type="spellStart"/>
+      <w:r>
+        <w:rPr>
+          <w:rFonts w:ascii="Seravek Light" w:hAnsi="Seravek Light"/>
+          <w:sz w:val="18"/>
+        </w:rPr>
+        <w:t>jQuery</w:t>
+      </w:r>
+      <w:proofErr w:type="spellEnd"/>
+      <w:r>
+        <w:rPr>
+          <w:rFonts w:ascii="Seravek Light" w:hAnsi="Seravek Light"/>
+          <w:sz w:val="18"/>
+        </w:rPr>
+        <w:t>, Bootstrap</w:t>
       </w:r>
     </w:p>
     <w:p>
@@ -182,46 +242,70 @@
         <w:ind w:right="-180"/>
         <w:rPr>
           <w:rFonts w:ascii="Seravek Light" w:hAnsi="Seravek Light"/>
-          <w:sz w:val="20"/>
+          <w:sz w:val="18"/>
         </w:rPr>
       </w:pPr>
       <w:r>
         <w:rPr>
           <w:rFonts w:ascii="Seravek Light" w:hAnsi="Seravek Light"/>
           <w:b/>
-          <w:sz w:val="20"/>
+          <w:sz w:val="18"/>
         </w:rPr>
         <w:t>Databases</w:t>
       </w:r>
       <w:r>
         <w:rPr>
           <w:rFonts w:ascii="Seravek Light" w:hAnsi="Seravek Light"/>
-          <w:sz w:val="20"/>
+          <w:sz w:val="18"/>
         </w:rPr>
         <w:t>:</w:t>
       </w:r>
       <w:r>
         <w:rPr>
           <w:rFonts w:ascii="Seravek Light" w:hAnsi="Seravek Light"/>
-          <w:sz w:val="20"/>
+          <w:sz w:val="18"/>
         </w:rPr>
         <w:tab/>
-        <w:t>MongoDB, Mongoose, Post</w:t>
-      </w:r>
-      <w:r>
-        <w:rPr>
-          <w:rFonts w:ascii="Seravek Light" w:hAnsi="Seravek Light"/>
-          <w:sz w:val="20"/>
+      </w:r>
+      <w:proofErr w:type="spellStart"/>
+      <w:r>
+        <w:rPr>
+          <w:rFonts w:ascii="Seravek Light" w:hAnsi="Seravek Light"/>
+          <w:sz w:val="18"/>
+        </w:rPr>
+        <w:t>MongoDB</w:t>
+      </w:r>
+      <w:proofErr w:type="spellEnd"/>
+      <w:r>
+        <w:rPr>
+          <w:rFonts w:ascii="Seravek Light" w:hAnsi="Seravek Light"/>
+          <w:sz w:val="18"/>
+        </w:rPr>
+        <w:t xml:space="preserve">, Mongoose, </w:t>
+      </w:r>
+      <w:proofErr w:type="spellStart"/>
+      <w:r>
+        <w:rPr>
+          <w:rFonts w:ascii="Seravek Light" w:hAnsi="Seravek Light"/>
+          <w:sz w:val="18"/>
+        </w:rPr>
+        <w:t>Post</w:t>
+      </w:r>
+      <w:r>
+        <w:rPr>
+          <w:rFonts w:ascii="Seravek Light" w:hAnsi="Seravek Light"/>
+          <w:sz w:val="18"/>
         </w:rPr>
         <w:t>g</w:t>
       </w:r>
       <w:r>
         <w:rPr>
           <w:rFonts w:ascii="Seravek Light" w:hAnsi="Seravek Light"/>
-          <w:sz w:val="20"/>
+          <w:sz w:val="18"/>
         </w:rPr>
         <w:t>reSQL</w:t>
       </w:r>
+      <w:proofErr w:type="spellEnd"/>
     </w:p>
     <w:p>
       <w:pPr>
@@ -231,7 +315,7 @@
         <w:ind w:right="-180"/>
         <w:rPr>
           <w:rFonts w:ascii="Seravek Light" w:hAnsi="Seravek Light"/>
-          <w:sz w:val="22"/>
+          <w:sz w:val="18"/>
         </w:rPr>
         <w:sectPr>
           <w:type w:val="continuous"/>
@@ -244,36 +328,44 @@
         <w:rPr>
           <w:rFonts w:ascii="Seravek Light" w:hAnsi="Seravek Light"/>
           <w:b/>
-          <w:sz w:val="20"/>
+          <w:sz w:val="18"/>
         </w:rPr>
         <w:t>Testing</w:t>
       </w:r>
       <w:r>
         <w:rPr>
           <w:rFonts w:ascii="Seravek Light" w:hAnsi="Seravek Light"/>
-          <w:sz w:val="20"/>
+          <w:sz w:val="18"/>
         </w:rPr>
         <w:t xml:space="preserve">: </w:t>
       </w:r>
       <w:r>
         <w:rPr>
           <w:rFonts w:ascii="Seravek Light" w:hAnsi="Seravek Light"/>
-          <w:sz w:val="20"/>
+          <w:sz w:val="18"/>
         </w:rPr>
         <w:tab/>
+      </w:r>
+      <w:proofErr w:type="spellStart"/>
+      <w:r>
+        <w:rPr>
+          <w:rFonts w:ascii="Seravek Light" w:hAnsi="Seravek Light"/>
+          <w:sz w:val="18"/>
+        </w:rPr>
         <w:t>Rspec</w:t>
       </w:r>
-      <w:r>
-        <w:rPr>
-          <w:rFonts w:ascii="Seravek Light" w:hAnsi="Seravek Light"/>
-          <w:sz w:val="22"/>
+      <w:proofErr w:type="spellEnd"/>
+      <w:r>
+        <w:rPr>
+          <w:rFonts w:ascii="Seravek Light" w:hAnsi="Seravek Light"/>
+          <w:sz w:val="18"/>
         </w:rPr>
         <w:t>, Mocha</w:t>
       </w:r>
       <w:r>
         <w:rPr>
           <w:rFonts w:ascii="Seravek Light" w:hAnsi="Seravek Light"/>
-          <w:sz w:val="22"/>
+          <w:sz w:val="18"/>
         </w:rPr>
         <w:t>, Capybara</w:t>
       </w:r>
@@ -535,17 +627,28 @@
           <w:i/>
           <w:sz w:val="20"/>
         </w:rPr>
-        <w:t>: Kon-ju</w:t>
-      </w:r>
+        <w:t xml:space="preserve">: </w:t>
+      </w:r>
+      <w:proofErr w:type="spellStart"/>
       <w:r>
         <w:rPr>
           <w:rFonts w:ascii="Seravek Light" w:hAnsi="Seravek Light"/>
           <w:i/>
           <w:sz w:val="20"/>
         </w:rPr>
+        <w:t>Kon-ju</w:t>
+      </w:r>
+      <w:proofErr w:type="spellEnd"/>
+      <w:r>
+        <w:rPr>
+          <w:rFonts w:ascii="Seravek Light" w:hAnsi="Seravek Light"/>
+          <w:i/>
+          <w:sz w:val="20"/>
+        </w:rPr>
         <w:t xml:space="preserve"> – </w:t>
       </w:r>
       <w:hyperlink r:id="rId9" w:history="1">
+        <w:proofErr w:type="spellStart"/>
         <w:r>
           <w:rPr>
             <w:rStyle w:val="Hyperlink"/>
@@ -555,6 +658,7 @@
           </w:rPr>
           <w:t>GitHub</w:t>
         </w:r>
+        <w:proofErr w:type="spellEnd"/>
       </w:hyperlink>
       <w:r>
         <w:rPr>
@@ -565,6 +669,7 @@
         <w:t xml:space="preserve"> | </w:t>
       </w:r>
       <w:hyperlink r:id="rId10" w:history="1">
+        <w:proofErr w:type="spellStart"/>
         <w:r>
           <w:rPr>
             <w:rStyle w:val="Hyperlink"/>
@@ -574,6 +679,7 @@
           </w:rPr>
           <w:t>Heroku</w:t>
         </w:r>
+        <w:proofErr w:type="spellEnd"/>
       </w:hyperlink>
     </w:p>
     <w:p>
@@ -585,6 +691,7 @@
           <w:sz w:val="20"/>
         </w:rPr>
       </w:pPr>
+      <w:proofErr w:type="gramStart"/>
       <w:r>
         <w:rPr>
           <w:rFonts w:ascii="Seravek Light" w:hAnsi="Seravek Light"/>
@@ -613,6 +720,7 @@
         </w:rPr>
         <w:t>.</w:t>
       </w:r>
+      <w:proofErr w:type="gramEnd"/>
       <w:r>
         <w:rPr>
           <w:rFonts w:ascii="Seravek Light" w:hAnsi="Seravek Light"/>
@@ -652,13 +760,39 @@
         </w:rPr>
         <w:t xml:space="preserve">: </w:t>
       </w:r>
-      <w:r>
-        <w:rPr>
-          <w:rFonts w:ascii="Seravek Light" w:hAnsi="Seravek Light"/>
-          <w:sz w:val="20"/>
-        </w:rPr>
-        <w:t xml:space="preserve">MongoDB, Express.js, </w:t>
-      </w:r>
+      <w:proofErr w:type="spellStart"/>
+      <w:r>
+        <w:rPr>
+          <w:rFonts w:ascii="Seravek Light" w:hAnsi="Seravek Light"/>
+          <w:sz w:val="20"/>
+        </w:rPr>
+        <w:t>MongoDB</w:t>
+      </w:r>
+      <w:proofErr w:type="spellEnd"/>
+      <w:r>
+        <w:rPr>
+          <w:rFonts w:ascii="Seravek Light" w:hAnsi="Seravek Light"/>
+          <w:sz w:val="20"/>
+        </w:rPr>
+        <w:t xml:space="preserve">, </w:t>
+      </w:r>
+      <w:proofErr w:type="spellStart"/>
+      <w:r>
+        <w:rPr>
+          <w:rFonts w:ascii="Seravek Light" w:hAnsi="Seravek Light"/>
+          <w:sz w:val="20"/>
+        </w:rPr>
+        <w:t>Express.js</w:t>
+      </w:r>
+      <w:proofErr w:type="spellEnd"/>
+      <w:r>
+        <w:rPr>
+          <w:rFonts w:ascii="Seravek Light" w:hAnsi="Seravek Light"/>
+          <w:sz w:val="20"/>
+        </w:rPr>
+        <w:t xml:space="preserve">, </w:t>
+      </w:r>
+      <w:proofErr w:type="spellStart"/>
       <w:r>
         <w:rPr>
           <w:rFonts w:ascii="Seravek Light" w:hAnsi="Seravek Light"/>
@@ -666,6 +800,7 @@
         </w:rPr>
         <w:t>Node.js</w:t>
       </w:r>
+      <w:proofErr w:type="spellEnd"/>
       <w:r>
         <w:rPr>
           <w:rFonts w:ascii="Seravek Light" w:hAnsi="Seravek Light"/>
@@ -710,7 +845,23 @@
           <w:rFonts w:ascii="Seravek Light" w:hAnsi="Seravek Light"/>
           <w:sz w:val="20"/>
         </w:rPr>
-        <w:t xml:space="preserve">Wire-framing, RESTful </w:t>
+        <w:t xml:space="preserve">Wire-framing, </w:t>
+      </w:r>
+      <w:proofErr w:type="spellStart"/>
+      <w:r>
+        <w:rPr>
+          <w:rFonts w:ascii="Seravek Light" w:hAnsi="Seravek Light"/>
+          <w:sz w:val="20"/>
+        </w:rPr>
+        <w:t>RESTful</w:t>
+      </w:r>
+      <w:proofErr w:type="spellEnd"/>
+      <w:r>
+        <w:rPr>
+          <w:rFonts w:ascii="Seravek Light" w:hAnsi="Seravek Light"/>
+          <w:sz w:val="20"/>
+        </w:rPr>
+        <w:t xml:space="preserve"> </w:t>
       </w:r>
       <w:r>
         <w:rPr>
@@ -769,9 +920,28 @@
           <w:i/>
           <w:sz w:val="20"/>
         </w:rPr>
-        <w:t xml:space="preserve">: Cachemon – </w:t>
+        <w:t xml:space="preserve">: </w:t>
+      </w:r>
+      <w:proofErr w:type="spellStart"/>
+      <w:r>
+        <w:rPr>
+          <w:rFonts w:ascii="Seravek Light" w:hAnsi="Seravek Light"/>
+          <w:i/>
+          <w:sz w:val="20"/>
+        </w:rPr>
+        <w:t>Cachemon</w:t>
+      </w:r>
+      <w:proofErr w:type="spellEnd"/>
+      <w:r>
+        <w:rPr>
+          <w:rFonts w:ascii="Seravek Light" w:hAnsi="Seravek Light"/>
+          <w:i/>
+          <w:sz w:val="20"/>
+        </w:rPr>
+        <w:t xml:space="preserve"> – </w:t>
       </w:r>
       <w:hyperlink r:id="rId11" w:history="1">
+        <w:proofErr w:type="spellStart"/>
         <w:r>
           <w:rPr>
             <w:rStyle w:val="Hyperlink"/>
@@ -781,6 +951,7 @@
           </w:rPr>
           <w:t>GitHub</w:t>
         </w:r>
+        <w:proofErr w:type="spellEnd"/>
       </w:hyperlink>
       <w:r>
         <w:rPr>
@@ -791,6 +962,7 @@
         <w:t xml:space="preserve"> | </w:t>
       </w:r>
       <w:hyperlink r:id="rId12" w:history="1">
+        <w:proofErr w:type="spellStart"/>
         <w:r>
           <w:rPr>
             <w:rStyle w:val="Hyperlink"/>
@@ -800,6 +972,7 @@
           </w:rPr>
           <w:t>Heroku</w:t>
         </w:r>
+        <w:proofErr w:type="spellEnd"/>
       </w:hyperlink>
     </w:p>
     <w:p>
@@ -816,7 +989,23 @@
           <w:rFonts w:ascii="Seravek Light" w:hAnsi="Seravek Light"/>
           <w:sz w:val="20"/>
         </w:rPr>
-        <w:t>A Pokémon meets geocaching group project! Users can view “events” around San Francisco, and once at those locations, they can scan QR codes that allow them to catch that particular event’s Pokémon.</w:t>
+        <w:t xml:space="preserve">A Pokémon meets </w:t>
+      </w:r>
+      <w:proofErr w:type="spellStart"/>
+      <w:r>
+        <w:rPr>
+          <w:rFonts w:ascii="Seravek Light" w:hAnsi="Seravek Light"/>
+          <w:sz w:val="20"/>
+        </w:rPr>
+        <w:t>geocaching</w:t>
+      </w:r>
+      <w:proofErr w:type="spellEnd"/>
+      <w:r>
+        <w:rPr>
+          <w:rFonts w:ascii="Seravek Light" w:hAnsi="Seravek Light"/>
+          <w:sz w:val="20"/>
+        </w:rPr>
+        <w:t xml:space="preserve"> group project! Users can view “events” around San Francisco, and once at those locations, they can scan QR codes that allow them to catch that particular event’s Pokémon.</w:t>
       </w:r>
     </w:p>
     <w:p>
@@ -848,21 +1037,69 @@
           <w:rFonts w:ascii="Seravek Light" w:hAnsi="Seravek Light"/>
           <w:sz w:val="20"/>
         </w:rPr>
-        <w:t xml:space="preserve"> Ruby on Rails, Bcrypt,</w:t>
-      </w:r>
-      <w:r>
-        <w:rPr>
-          <w:rFonts w:ascii="Seravek Light" w:hAnsi="Seravek Light"/>
-          <w:sz w:val="20"/>
-        </w:rPr>
-        <w:t xml:space="preserve"> PostgreSQL database,</w:t>
-      </w:r>
-      <w:r>
-        <w:rPr>
-          <w:rFonts w:ascii="Seravek Light" w:hAnsi="Seravek Light"/>
-          <w:sz w:val="20"/>
-        </w:rPr>
-        <w:t xml:space="preserve"> Google Maps API, GoQR API</w:t>
+        <w:t xml:space="preserve"> Ruby on Rails, </w:t>
+      </w:r>
+      <w:proofErr w:type="spellStart"/>
+      <w:r>
+        <w:rPr>
+          <w:rFonts w:ascii="Seravek Light" w:hAnsi="Seravek Light"/>
+          <w:sz w:val="20"/>
+        </w:rPr>
+        <w:t>Bcrypt</w:t>
+      </w:r>
+      <w:proofErr w:type="spellEnd"/>
+      <w:r>
+        <w:rPr>
+          <w:rFonts w:ascii="Seravek Light" w:hAnsi="Seravek Light"/>
+          <w:sz w:val="20"/>
+        </w:rPr>
+        <w:t>,</w:t>
+      </w:r>
+      <w:r>
+        <w:rPr>
+          <w:rFonts w:ascii="Seravek Light" w:hAnsi="Seravek Light"/>
+          <w:sz w:val="20"/>
+        </w:rPr>
+        <w:t xml:space="preserve"> </w:t>
+      </w:r>
+      <w:proofErr w:type="spellStart"/>
+      <w:r>
+        <w:rPr>
+          <w:rFonts w:ascii="Seravek Light" w:hAnsi="Seravek Light"/>
+          <w:sz w:val="20"/>
+        </w:rPr>
+        <w:t>PostgreSQL</w:t>
+      </w:r>
+      <w:proofErr w:type="spellEnd"/>
+      <w:r>
+        <w:rPr>
+          <w:rFonts w:ascii="Seravek Light" w:hAnsi="Seravek Light"/>
+          <w:sz w:val="20"/>
+        </w:rPr>
+        <w:t xml:space="preserve"> database,</w:t>
+      </w:r>
+      <w:r>
+        <w:rPr>
+          <w:rFonts w:ascii="Seravek Light" w:hAnsi="Seravek Light"/>
+          <w:sz w:val="20"/>
+        </w:rPr>
+        <w:t xml:space="preserve"> Google Maps API, </w:t>
+      </w:r>
+      <w:proofErr w:type="spellStart"/>
+      <w:r>
+        <w:rPr>
+          <w:rFonts w:ascii="Seravek Light" w:hAnsi="Seravek Light"/>
+          <w:sz w:val="20"/>
+        </w:rPr>
+        <w:t>GoQR</w:t>
+      </w:r>
+      <w:proofErr w:type="spellEnd"/>
+      <w:r>
+        <w:rPr>
+          <w:rFonts w:ascii="Seravek Light" w:hAnsi="Seravek Light"/>
+          <w:sz w:val="20"/>
+        </w:rPr>
+        <w:t xml:space="preserve"> API</w:t>
       </w:r>
       <w:r>
         <w:rPr>
@@ -989,9 +1226,28 @@
           <w:i/>
           <w:sz w:val="20"/>
         </w:rPr>
-        <w:t xml:space="preserve">: SangRouge – </w:t>
+        <w:t xml:space="preserve">: </w:t>
+      </w:r>
+      <w:proofErr w:type="spellStart"/>
+      <w:r>
+        <w:rPr>
+          <w:rFonts w:ascii="Seravek Light" w:hAnsi="Seravek Light"/>
+          <w:i/>
+          <w:sz w:val="20"/>
+        </w:rPr>
+        <w:t>SangRouge</w:t>
+      </w:r>
+      <w:proofErr w:type="spellEnd"/>
+      <w:r>
+        <w:rPr>
+          <w:rFonts w:ascii="Seravek Light" w:hAnsi="Seravek Light"/>
+          <w:i/>
+          <w:sz w:val="20"/>
+        </w:rPr>
+        <w:t xml:space="preserve"> – </w:t>
       </w:r>
       <w:hyperlink r:id="rId13" w:history="1">
+        <w:proofErr w:type="spellStart"/>
         <w:r>
           <w:rPr>
             <w:rStyle w:val="Hyperlink"/>
@@ -1001,6 +1257,7 @@
           </w:rPr>
           <w:t>GitHub</w:t>
         </w:r>
+        <w:proofErr w:type="spellEnd"/>
       </w:hyperlink>
       <w:r>
         <w:rPr>
@@ -1011,6 +1268,7 @@
         <w:t xml:space="preserve"> | </w:t>
       </w:r>
       <w:hyperlink r:id="rId14" w:history="1">
+        <w:proofErr w:type="spellStart"/>
         <w:r>
           <w:rPr>
             <w:rStyle w:val="Hyperlink"/>
@@ -1020,6 +1278,7 @@
           </w:rPr>
           <w:t>Heroku</w:t>
         </w:r>
+        <w:proofErr w:type="spellEnd"/>
       </w:hyperlink>
     </w:p>
     <w:p>
@@ -1077,19 +1336,46 @@
         </w:rPr>
         <w:t xml:space="preserve"> Ruby on Rails, </w:t>
       </w:r>
-      <w:r>
-        <w:rPr>
-          <w:rFonts w:ascii="Seravek Light" w:hAnsi="Seravek Light"/>
-          <w:sz w:val="20"/>
-        </w:rPr>
-        <w:t xml:space="preserve">Bcrypt, </w:t>
-      </w:r>
-      <w:r>
-        <w:rPr>
-          <w:rFonts w:ascii="Seravek Light" w:hAnsi="Seravek Light"/>
-          <w:sz w:val="20"/>
-        </w:rPr>
-        <w:t xml:space="preserve"> PostgreSQL database, </w:t>
+      <w:proofErr w:type="spellStart"/>
+      <w:r>
+        <w:rPr>
+          <w:rFonts w:ascii="Seravek Light" w:hAnsi="Seravek Light"/>
+          <w:sz w:val="20"/>
+        </w:rPr>
+        <w:t>Bcrypt</w:t>
+      </w:r>
+      <w:proofErr w:type="spellEnd"/>
+      <w:proofErr w:type="gramStart"/>
+      <w:r>
+        <w:rPr>
+          <w:rFonts w:ascii="Seravek Light" w:hAnsi="Seravek Light"/>
+          <w:sz w:val="20"/>
+        </w:rPr>
+        <w:t xml:space="preserve">, </w:t>
+      </w:r>
+      <w:r>
+        <w:rPr>
+          <w:rFonts w:ascii="Seravek Light" w:hAnsi="Seravek Light"/>
+          <w:sz w:val="20"/>
+        </w:rPr>
+        <w:t xml:space="preserve"> </w:t>
+      </w:r>
+      <w:proofErr w:type="spellStart"/>
+      <w:r>
+        <w:rPr>
+          <w:rFonts w:ascii="Seravek Light" w:hAnsi="Seravek Light"/>
+          <w:sz w:val="20"/>
+        </w:rPr>
+        <w:t>PostgreSQL</w:t>
+      </w:r>
+      <w:proofErr w:type="spellEnd"/>
+      <w:proofErr w:type="gramEnd"/>
+      <w:r>
+        <w:rPr>
+          <w:rFonts w:ascii="Seravek Light" w:hAnsi="Seravek Light"/>
+          <w:sz w:val="20"/>
+        </w:rPr>
+        <w:t xml:space="preserve"> database, </w:t>
       </w:r>
       <w:r>
         <w:rPr>
@@ -1370,7 +1656,25 @@
           <w:i/>
           <w:sz w:val="20"/>
         </w:rPr>
-        <w:t xml:space="preserve"> – EpicCare Inpatient Orders</w:t>
+        <w:t xml:space="preserve"> – </w:t>
+      </w:r>
+      <w:proofErr w:type="spellStart"/>
+      <w:r>
+        <w:rPr>
+          <w:rFonts w:ascii="Seravek Light" w:hAnsi="Seravek Light"/>
+          <w:i/>
+          <w:sz w:val="20"/>
+        </w:rPr>
+        <w:t>EpicCare</w:t>
+      </w:r>
+      <w:proofErr w:type="spellEnd"/>
+      <w:r>
+        <w:rPr>
+          <w:rFonts w:ascii="Seravek Light" w:hAnsi="Seravek Light"/>
+          <w:i/>
+          <w:sz w:val="20"/>
+        </w:rPr>
+        <w:t xml:space="preserve"> Inpatient Orders</w:t>
       </w:r>
       <w:r>
         <w:rPr>
@@ -1861,7 +2165,23 @@
           <w:rFonts w:ascii="Seravek Light" w:hAnsi="Seravek Light"/>
           <w:sz w:val="20"/>
         </w:rPr>
-        <w:t>Foreign Languages: English (Native), French (Fluent), Italian (Conversational)</w:t>
+        <w:t xml:space="preserve">Foreign Languages: English (Native), French (Fluent), </w:t>
+      </w:r>
+      <w:proofErr w:type="gramStart"/>
+      <w:r>
+        <w:rPr>
+          <w:rFonts w:ascii="Seravek Light" w:hAnsi="Seravek Light"/>
+          <w:sz w:val="20"/>
+        </w:rPr>
+        <w:t>Italian</w:t>
+      </w:r>
+      <w:proofErr w:type="gramEnd"/>
+      <w:r>
+        <w:rPr>
+          <w:rFonts w:ascii="Seravek Light" w:hAnsi="Seravek Light"/>
+          <w:sz w:val="20"/>
+        </w:rPr>
+        <w:t xml:space="preserve"> (Conversational)</w:t>
       </w:r>
     </w:p>
     <w:sectPr>
@@ -1959,56 +2279,91 @@
       <w:jc w:val="center"/>
       <w:rPr>
         <w:rFonts w:ascii="Seravek Light" w:hAnsi="Seravek Light"/>
-        <w:sz w:val="22"/>
+        <w:sz w:val="20"/>
       </w:rPr>
     </w:pPr>
     <w:r>
       <w:rPr>
         <w:rFonts w:ascii="Seravek Light" w:hAnsi="Seravek Light"/>
-        <w:sz w:val="22"/>
-      </w:rPr>
-      <w:t xml:space="preserve">Berkeley, CA | (847) 791-2665 | </w:t>
+        <w:sz w:val="20"/>
+      </w:rPr>
+      <w:t>Berkeley, CA | (847) 791-2665 |</w:t>
+    </w:r>
+    <w:r>
+      <w:rPr>
+        <w:rFonts w:ascii="Seravek Light" w:hAnsi="Seravek Light"/>
+        <w:sz w:val="20"/>
+      </w:rPr>
+      <w:t xml:space="preserve"> </w:t>
     </w:r>
     <w:hyperlink r:id="rId1" w:history="1">
       <w:r>
         <w:rPr>
           <w:rStyle w:val="Hyperlink"/>
           <w:rFonts w:ascii="Seravek Light" w:hAnsi="Seravek Light"/>
-          <w:sz w:val="22"/>
-        </w:rPr>
-        <w:t>LinkedIn.com/in/joeroers</w:t>
+          <w:sz w:val="20"/>
+        </w:rPr>
+        <w:t>joeroers.com</w:t>
       </w:r>
     </w:hyperlink>
     <w:r>
       <w:rPr>
         <w:rFonts w:ascii="Seravek Light" w:hAnsi="Seravek Light"/>
-        <w:sz w:val="22"/>
-      </w:rPr>
-      <w:t xml:space="preserve"> | </w:t>
+        <w:sz w:val="20"/>
+      </w:rPr>
+      <w:t xml:space="preserve"> |</w:t>
+    </w:r>
+    <w:r>
+      <w:rPr>
+        <w:rFonts w:ascii="Seravek Light" w:hAnsi="Seravek Light"/>
+        <w:sz w:val="20"/>
+      </w:rPr>
+      <w:t xml:space="preserve"> </w:t>
     </w:r>
     <w:hyperlink r:id="rId2" w:history="1">
+      <w:proofErr w:type="spellStart"/>
       <w:r>
         <w:rPr>
           <w:rStyle w:val="Hyperlink"/>
           <w:rFonts w:ascii="Seravek Light" w:hAnsi="Seravek Light"/>
-          <w:sz w:val="22"/>
-        </w:rPr>
-        <w:t>GitHub.com/jroers</w:t>
-      </w:r>
+          <w:sz w:val="20"/>
+        </w:rPr>
+        <w:t>LinkedIn.com/in/joeroers</w:t>
+      </w:r>
+      <w:proofErr w:type="spellEnd"/>
     </w:hyperlink>
     <w:r>
       <w:rPr>
         <w:rFonts w:ascii="Seravek Light" w:hAnsi="Seravek Light"/>
-        <w:sz w:val="22"/>
+        <w:sz w:val="20"/>
       </w:rPr>
       <w:t xml:space="preserve"> | </w:t>
     </w:r>
     <w:hyperlink r:id="rId3" w:history="1">
+      <w:proofErr w:type="spellStart"/>
       <w:r>
         <w:rPr>
           <w:rStyle w:val="Hyperlink"/>
           <w:rFonts w:ascii="Seravek Light" w:hAnsi="Seravek Light"/>
-          <w:sz w:val="22"/>
+          <w:sz w:val="20"/>
+        </w:rPr>
+        <w:t>GitHub.com/jroers</w:t>
+      </w:r>
+      <w:proofErr w:type="spellEnd"/>
+    </w:hyperlink>
+    <w:r>
+      <w:rPr>
+        <w:rFonts w:ascii="Seravek Light" w:hAnsi="Seravek Light"/>
+        <w:sz w:val="20"/>
+      </w:rPr>
+      <w:t xml:space="preserve"> | </w:t>
+    </w:r>
+    <w:hyperlink r:id="rId4" w:history="1">
+      <w:r>
+        <w:rPr>
+          <w:rStyle w:val="Hyperlink"/>
+          <w:rFonts w:ascii="Seravek Light" w:hAnsi="Seravek Light"/>
+          <w:sz w:val="20"/>
         </w:rPr>
         <w:t>joe.roers@gmail.com</w:t>
       </w:r>
@@ -3678,7 +4033,7 @@
 </file>
 
 <file path=customXml/itemProps1.xml><?xml version="1.0" encoding="utf-8"?>
-<ds:datastoreItem xmlns:ds="http://schemas.openxmlformats.org/officeDocument/2006/customXml" ds:itemID="{DC5D28DC-3B9E-B74C-B84F-70009393E2E8}">
+<ds:datastoreItem xmlns:ds="http://schemas.openxmlformats.org/officeDocument/2006/customXml" ds:itemID="{ADFC29B2-7B90-2A4B-BA31-0C863188F8AA}">
   <ds:schemaRefs>
     <ds:schemaRef ds:uri="http://schemas.openxmlformats.org/officeDocument/2006/bibliography"/>
   </ds:schemaRefs>

</xml_diff>